<commit_message>
增加STM32F PMSM singledual FOC SDK v4.3 等文档
</commit_message>
<xml_diff>
--- a/学习笔记/MCSDK学习笔记.docx
+++ b/学习笔记/MCSDK学习笔记.docx
@@ -1733,7 +1733,7 @@
     <w:p>
       <w:pPr>
         <w:rPr>
-          <w:rFonts w:hint="default" w:ascii="Consolas" w:hAnsi="Consolas" w:eastAsia="Consolas"/>
+          <w:rFonts w:hint="eastAsia" w:ascii="Consolas" w:hAnsi="Consolas" w:eastAsiaTheme="minorEastAsia"/>
           <w:color w:val="000000"/>
           <w:sz w:val="20"/>
           <w:szCs w:val="24"/>
@@ -1786,7 +1786,7 @@
       </w:r>
       <w:r>
         <w:rPr>
-          <w:rFonts w:hint="default" w:ascii="Consolas" w:hAnsi="Consolas" w:eastAsia="Consolas"/>
+          <w:rFonts w:hint="eastAsia" w:ascii="Consolas" w:hAnsi="Consolas" w:eastAsiaTheme="minorEastAsia"/>
           <w:color w:val="000000"/>
           <w:sz w:val="20"/>
           <w:szCs w:val="24"/>
@@ -1794,9 +1794,9 @@
         </w:rPr>
         <w:drawing>
           <wp:inline distT="0" distB="0" distL="114300" distR="114300">
-            <wp:extent cx="5881370" cy="5049520"/>
-            <wp:effectExtent l="0" t="0" r="5080" b="17780"/>
-            <wp:docPr id="1" name="图片 1" descr="ST-MCSDK坐标系"/>
+            <wp:extent cx="5729605" cy="4910455"/>
+            <wp:effectExtent l="0" t="0" r="4445" b="4445"/>
+            <wp:docPr id="3" name="图片 3" descr="a4f7906e024b40722c801e6612bfeb1"/>
             <wp:cNvGraphicFramePr>
               <a:graphicFrameLocks xmlns:a="http://schemas.openxmlformats.org/drawingml/2006/main" noChangeAspect="1"/>
             </wp:cNvGraphicFramePr>
@@ -1804,14 +1804,13 @@
               <a:graphicData uri="http://schemas.openxmlformats.org/drawingml/2006/picture">
                 <pic:pic xmlns:pic="http://schemas.openxmlformats.org/drawingml/2006/picture">
                   <pic:nvPicPr>
-                    <pic:cNvPr id="1" name="图片 1" descr="ST-MCSDK坐标系"/>
+                    <pic:cNvPr id="3" name="图片 3" descr="a4f7906e024b40722c801e6612bfeb1"/>
                     <pic:cNvPicPr>
                       <a:picLocks noChangeAspect="1"/>
                     </pic:cNvPicPr>
                   </pic:nvPicPr>
                   <pic:blipFill>
                     <a:blip r:embed="rId5"/>
-                    <a:srcRect t="2757" b="2745"/>
                     <a:stretch>
                       <a:fillRect/>
                     </a:stretch>
@@ -1819,7 +1818,7 @@
                   <pic:spPr>
                     <a:xfrm>
                       <a:off x="0" y="0"/>
-                      <a:ext cx="5881370" cy="5049520"/>
+                      <a:ext cx="5729605" cy="4910455"/>
                     </a:xfrm>
                     <a:prstGeom prst="rect">
                       <a:avLst/>
@@ -1873,6 +1872,7 @@
         <w:rPr>
           <w:rFonts w:hint="default" w:ascii="Consolas" w:hAnsi="Consolas" w:eastAsia="Consolas"/>
           <w:color w:val="000000"/>
+          <w:position w:val="-64"/>
           <w:sz w:val="21"/>
           <w:szCs w:val="21"/>
           <w:lang w:val="en-US" w:eastAsia="zh-CN"/>
@@ -2127,32 +2127,55 @@
           <w:szCs w:val="24"/>
           <w:shd w:val="clear" w:color="auto" w:fill="D4D4D4"/>
         </w:rPr>
-        <w:t>PWMC_SetPhaseVoltage</w:t>
-      </w:r>
-    </w:p>
-    <w:p>
-      <w:pPr>
-        <w:ind w:firstLine="420" w:firstLineChars="0"/>
-        <w:rPr>
-          <w:rFonts w:hint="default" w:ascii="Consolas" w:hAnsi="Consolas" w:eastAsia="Consolas"/>
-          <w:color w:val="000000"/>
+        <w:t>P</w:t>
+      </w:r>
+      <w:r>
+        <w:rPr>
+          <w:rFonts w:hint="eastAsia" w:ascii="Consolas" w:hAnsi="Consolas" w:eastAsia="Consolas"/>
+          <w:b w:val="0"/>
+          <w:bCs/>
+          <w:color w:val="642880"/>
+          <w:sz w:val="20"/>
+          <w:szCs w:val="24"/>
+          <w:shd w:val="clear" w:color="auto" w:fill="D4D4D4"/>
+        </w:rPr>
+        <w:t>WMC_SetPhaseVoltag</w:t>
+      </w:r>
+      <w:r>
+        <w:rPr>
+          <w:rFonts w:hint="eastAsia" w:ascii="Consolas" w:hAnsi="Consolas" w:eastAsia="Consolas"/>
+          <w:b/>
+          <w:color w:val="642880"/>
+          <w:sz w:val="20"/>
+          <w:szCs w:val="24"/>
+          <w:shd w:val="clear" w:color="auto" w:fill="D4D4D4"/>
+        </w:rPr>
+        <w:t>e</w:t>
+      </w:r>
+    </w:p>
+    <w:p>
+      <w:pPr>
+        <w:ind w:firstLine="420" w:firstLineChars="0"/>
+        <w:rPr>
+          <w:rFonts w:hint="eastAsia" w:ascii="Consolas" w:hAnsi="Consolas" w:eastAsia="Consolas"/>
+          <w:color w:val="000000"/>
+          <w:position w:val="-96"/>
           <w:sz w:val="21"/>
           <w:szCs w:val="21"/>
           <w:lang w:val="en-US" w:eastAsia="zh-CN"/>
         </w:rPr>
       </w:pPr>
-      <w:bookmarkStart w:id="0" w:name="_GoBack"/>
       <w:r>
         <w:rPr>
           <w:rFonts w:hint="default" w:ascii="Consolas" w:hAnsi="Consolas" w:eastAsia="Consolas"/>
           <w:color w:val="000000"/>
-          <w:position w:val="-48"/>
+          <w:position w:val="-54"/>
           <w:sz w:val="21"/>
           <w:szCs w:val="21"/>
           <w:lang w:val="en-US" w:eastAsia="zh-CN"/>
         </w:rPr>
         <w:object>
-          <v:shape id="_x0000_i1029" o:spt="75" type="#_x0000_t75" style="height:57pt;width:135.2pt;" o:ole="t" filled="f" o:preferrelative="t" stroked="f" coordsize="21600,21600">
+          <v:shape id="_x0000_i1036" o:spt="75" alt="" type="#_x0000_t75" style="height:60pt;width:144.85pt;" o:ole="t" filled="f" o:preferrelative="t" stroked="f" coordsize="21600,21600">
             <v:path/>
             <v:fill on="f" focussize="0,0"/>
             <v:stroke on="f"/>
@@ -2161,35 +2184,83 @@
             <w10:wrap type="none"/>
             <w10:anchorlock/>
           </v:shape>
-          <o:OLEObject Type="Embed" ProgID="Equation.3" ShapeID="_x0000_i1029" DrawAspect="Content" ObjectID="_1468075729" r:id="rId14">
+          <o:OLEObject Type="Embed" ProgID="Equation.3" ShapeID="_x0000_i1036" DrawAspect="Content" ObjectID="_1468075729" r:id="rId14">
             <o:LockedField>false</o:LockedField>
           </o:OLEObject>
         </w:object>
       </w:r>
-      <w:bookmarkEnd w:id="0"/>
-    </w:p>
-    <w:p>
-      <w:pPr>
-        <w:ind w:firstLine="420" w:firstLineChars="0"/>
-        <w:rPr>
-          <w:rFonts w:hint="default" w:ascii="Consolas" w:hAnsi="Consolas" w:eastAsia="Consolas"/>
-          <w:color w:val="000000"/>
+      <w:r>
+        <w:rPr>
+          <w:rFonts w:hint="eastAsia" w:ascii="Consolas" w:hAnsi="Consolas" w:eastAsia="Consolas"/>
+          <w:color w:val="000000"/>
+          <w:position w:val="-96"/>
           <w:sz w:val="21"/>
           <w:szCs w:val="21"/>
           <w:lang w:val="en-US" w:eastAsia="zh-CN"/>
         </w:rPr>
-      </w:pPr>
-      <w:r>
-        <w:rPr>
-          <w:rFonts w:hint="default" w:ascii="Consolas" w:hAnsi="Consolas" w:eastAsia="Consolas"/>
-          <w:color w:val="000000"/>
-          <w:position w:val="-86"/>
+        <w:t xml:space="preserve">        </w:t>
+      </w:r>
+    </w:p>
+    <w:p>
+      <w:pPr>
+        <w:ind w:firstLine="420" w:firstLineChars="0"/>
+        <w:rPr>
+          <w:rFonts w:hint="eastAsia" w:ascii="Consolas" w:hAnsi="Consolas" w:eastAsia="Consolas"/>
+          <w:color w:val="000000"/>
           <w:sz w:val="21"/>
           <w:szCs w:val="21"/>
           <w:lang w:val="en-US" w:eastAsia="zh-CN"/>
         </w:rPr>
+      </w:pPr>
+    </w:p>
+    <w:p>
+      <w:pPr>
+        <w:ind w:firstLine="420" w:firstLineChars="0"/>
+        <w:rPr>
+          <w:rFonts w:hint="default" w:ascii="Consolas" w:hAnsi="Consolas" w:eastAsia="Consolas"/>
+          <w:color w:val="000000"/>
+          <w:sz w:val="21"/>
+          <w:szCs w:val="21"/>
+          <w:lang w:val="en-US" w:eastAsia="zh-CN"/>
+        </w:rPr>
+      </w:pPr>
+      <w:r>
+        <w:rPr>
+          <w:rFonts w:hint="eastAsia" w:ascii="Consolas" w:hAnsi="Consolas" w:eastAsia="Consolas"/>
+          <w:b w:val="0"/>
+          <w:bCs/>
+          <w:color w:val="642880"/>
+          <w:sz w:val="20"/>
+          <w:szCs w:val="24"/>
+          <w:shd w:val="clear" w:color="auto" w:fill="D4D4D4"/>
+          <w:lang w:val="en-US" w:eastAsia="zh-CN"/>
+        </w:rPr>
+        <w:t>辅助变量</w:t>
+      </w:r>
+    </w:p>
+    <w:p>
+      <w:pPr>
+        <w:ind w:firstLine="420" w:firstLineChars="0"/>
+        <w:rPr>
+          <w:rFonts w:hint="eastAsia" w:ascii="Consolas" w:hAnsi="Consolas" w:eastAsia="Consolas"/>
+          <w:color w:val="000000"/>
+          <w:position w:val="-96"/>
+          <w:sz w:val="21"/>
+          <w:szCs w:val="21"/>
+          <w:lang w:val="en-US" w:eastAsia="zh-CN"/>
+        </w:rPr>
+      </w:pPr>
+      <w:r>
+        <w:rPr>
+          <w:rFonts w:hint="default" w:ascii="Consolas" w:hAnsi="Consolas" w:eastAsia="Consolas"/>
+          <w:color w:val="000000"/>
+          <w:position w:val="-84"/>
+          <w:sz w:val="21"/>
+          <w:szCs w:val="21"/>
+          <w:lang w:val="en-US" w:eastAsia="zh-CN"/>
+        </w:rPr>
         <w:object>
-          <v:shape id="_x0000_i1030" o:spt="75" type="#_x0000_t75" style="height:95pt;width:225.15pt;" o:ole="t" filled="f" o:preferrelative="t" stroked="f" coordsize="21600,21600">
+          <v:shape id="_x0000_i1030" o:spt="75" alt="" type="#_x0000_t75" style="height:89.1pt;width:175.65pt;" o:ole="t" filled="f" o:preferrelative="t" stroked="f" coordsize="21600,21600">
             <v:path/>
             <v:fill on="f" focussize="0,0"/>
             <v:stroke on="f"/>
@@ -2203,38 +2274,216 @@
           </o:OLEObject>
         </w:object>
       </w:r>
-    </w:p>
-    <w:p>
-      <w:pPr>
-        <w:ind w:firstLine="420" w:firstLineChars="0"/>
-        <w:rPr>
-          <w:rFonts w:hint="default" w:ascii="Consolas" w:hAnsi="Consolas" w:eastAsia="Consolas"/>
-          <w:color w:val="000000"/>
+      <w:bookmarkStart w:id="0" w:name="_GoBack"/>
+      <w:bookmarkEnd w:id="0"/>
+    </w:p>
+    <w:p>
+      <w:pPr>
+        <w:rPr>
+          <w:rFonts w:hint="eastAsia" w:ascii="Consolas" w:hAnsi="Consolas" w:eastAsia="Consolas"/>
+          <w:color w:val="000000"/>
+          <w:position w:val="-96"/>
           <w:sz w:val="21"/>
           <w:szCs w:val="21"/>
           <w:lang w:val="en-US" w:eastAsia="zh-CN"/>
         </w:rPr>
       </w:pPr>
       <w:r>
-        <w:rPr>
-          <w:rFonts w:hint="default" w:ascii="Consolas" w:hAnsi="Consolas" w:eastAsia="Consolas"/>
-          <w:color w:val="000000"/>
-          <w:position w:val="-130"/>
+        <w:drawing>
+          <wp:inline distT="0" distB="0" distL="114300" distR="114300">
+            <wp:extent cx="6178550" cy="3354705"/>
+            <wp:effectExtent l="0" t="0" r="12700" b="17145"/>
+            <wp:docPr id="7" name="图片 14"/>
+            <wp:cNvGraphicFramePr>
+              <a:graphicFrameLocks xmlns:a="http://schemas.openxmlformats.org/drawingml/2006/main" noChangeAspect="1"/>
+            </wp:cNvGraphicFramePr>
+            <a:graphic xmlns:a="http://schemas.openxmlformats.org/drawingml/2006/main">
+              <a:graphicData uri="http://schemas.openxmlformats.org/drawingml/2006/picture">
+                <pic:pic xmlns:pic="http://schemas.openxmlformats.org/drawingml/2006/picture">
+                  <pic:nvPicPr>
+                    <pic:cNvPr id="7" name="图片 14"/>
+                    <pic:cNvPicPr>
+                      <a:picLocks noChangeAspect="1"/>
+                    </pic:cNvPicPr>
+                  </pic:nvPicPr>
+                  <pic:blipFill>
+                    <a:blip r:embed="rId18"/>
+                    <a:stretch>
+                      <a:fillRect/>
+                    </a:stretch>
+                  </pic:blipFill>
+                  <pic:spPr>
+                    <a:xfrm>
+                      <a:off x="0" y="0"/>
+                      <a:ext cx="6178550" cy="3354705"/>
+                    </a:xfrm>
+                    <a:prstGeom prst="rect">
+                      <a:avLst/>
+                    </a:prstGeom>
+                    <a:noFill/>
+                    <a:ln>
+                      <a:noFill/>
+                    </a:ln>
+                  </pic:spPr>
+                </pic:pic>
+              </a:graphicData>
+            </a:graphic>
+          </wp:inline>
+        </w:drawing>
+      </w:r>
+    </w:p>
+    <w:p>
+      <w:pPr>
+        <w:rPr>
+          <w:rFonts w:hint="eastAsia" w:ascii="Consolas" w:hAnsi="Consolas" w:eastAsia="Consolas"/>
+          <w:color w:val="000000"/>
+          <w:position w:val="-96"/>
           <w:sz w:val="21"/>
           <w:szCs w:val="21"/>
           <w:lang w:val="en-US" w:eastAsia="zh-CN"/>
         </w:rPr>
+      </w:pPr>
+      <w:r>
+        <w:drawing>
+          <wp:inline distT="0" distB="0" distL="114300" distR="114300">
+            <wp:extent cx="6187440" cy="5143500"/>
+            <wp:effectExtent l="0" t="0" r="3810" b="0"/>
+            <wp:docPr id="2" name="图片 13"/>
+            <wp:cNvGraphicFramePr>
+              <a:graphicFrameLocks xmlns:a="http://schemas.openxmlformats.org/drawingml/2006/main" noChangeAspect="1"/>
+            </wp:cNvGraphicFramePr>
+            <a:graphic xmlns:a="http://schemas.openxmlformats.org/drawingml/2006/main">
+              <a:graphicData uri="http://schemas.openxmlformats.org/drawingml/2006/picture">
+                <pic:pic xmlns:pic="http://schemas.openxmlformats.org/drawingml/2006/picture">
+                  <pic:nvPicPr>
+                    <pic:cNvPr id="2" name="图片 13"/>
+                    <pic:cNvPicPr>
+                      <a:picLocks noChangeAspect="1"/>
+                    </pic:cNvPicPr>
+                  </pic:nvPicPr>
+                  <pic:blipFill>
+                    <a:blip r:embed="rId19"/>
+                    <a:stretch>
+                      <a:fillRect/>
+                    </a:stretch>
+                  </pic:blipFill>
+                  <pic:spPr>
+                    <a:xfrm>
+                      <a:off x="0" y="0"/>
+                      <a:ext cx="6187440" cy="5143500"/>
+                    </a:xfrm>
+                    <a:prstGeom prst="rect">
+                      <a:avLst/>
+                    </a:prstGeom>
+                    <a:noFill/>
+                    <a:ln>
+                      <a:noFill/>
+                    </a:ln>
+                  </pic:spPr>
+                </pic:pic>
+              </a:graphicData>
+            </a:graphic>
+          </wp:inline>
+        </w:drawing>
+      </w:r>
+    </w:p>
+    <w:p>
+      <w:pPr>
+        <w:rPr>
+          <w:rFonts w:hint="eastAsia" w:ascii="Consolas" w:hAnsi="Consolas" w:eastAsia="Consolas"/>
+          <w:color w:val="000000"/>
+          <w:position w:val="-84"/>
+          <w:sz w:val="21"/>
+          <w:szCs w:val="21"/>
+          <w:lang w:val="en-US" w:eastAsia="zh-CN"/>
+        </w:rPr>
+      </w:pPr>
+      <w:r>
+        <w:drawing>
+          <wp:inline distT="0" distB="0" distL="114300" distR="114300">
+            <wp:extent cx="6187440" cy="2646680"/>
+            <wp:effectExtent l="0" t="0" r="3810" b="1270"/>
+            <wp:docPr id="6" name="图片 15"/>
+            <wp:cNvGraphicFramePr>
+              <a:graphicFrameLocks xmlns:a="http://schemas.openxmlformats.org/drawingml/2006/main" noChangeAspect="1"/>
+            </wp:cNvGraphicFramePr>
+            <a:graphic xmlns:a="http://schemas.openxmlformats.org/drawingml/2006/main">
+              <a:graphicData uri="http://schemas.openxmlformats.org/drawingml/2006/picture">
+                <pic:pic xmlns:pic="http://schemas.openxmlformats.org/drawingml/2006/picture">
+                  <pic:nvPicPr>
+                    <pic:cNvPr id="6" name="图片 15"/>
+                    <pic:cNvPicPr>
+                      <a:picLocks noChangeAspect="1"/>
+                    </pic:cNvPicPr>
+                  </pic:nvPicPr>
+                  <pic:blipFill>
+                    <a:blip r:embed="rId20"/>
+                    <a:stretch>
+                      <a:fillRect/>
+                    </a:stretch>
+                  </pic:blipFill>
+                  <pic:spPr>
+                    <a:xfrm>
+                      <a:off x="0" y="0"/>
+                      <a:ext cx="6187440" cy="2646680"/>
+                    </a:xfrm>
+                    <a:prstGeom prst="rect">
+                      <a:avLst/>
+                    </a:prstGeom>
+                    <a:noFill/>
+                    <a:ln>
+                      <a:noFill/>
+                    </a:ln>
+                  </pic:spPr>
+                </pic:pic>
+              </a:graphicData>
+            </a:graphic>
+          </wp:inline>
+        </w:drawing>
+      </w:r>
+    </w:p>
+    <w:p>
+      <w:pPr>
+        <w:ind w:firstLine="210" w:firstLineChars="100"/>
+        <w:rPr>
+          <w:rFonts w:hint="default" w:ascii="Consolas" w:hAnsi="Consolas" w:eastAsia="Consolas"/>
+          <w:color w:val="000000"/>
+          <w:sz w:val="21"/>
+          <w:szCs w:val="21"/>
+          <w:lang w:val="en-US" w:eastAsia="zh-CN"/>
+        </w:rPr>
+      </w:pPr>
+      <w:r>
+        <w:rPr>
+          <w:rFonts w:hint="eastAsia" w:ascii="Consolas" w:hAnsi="Consolas" w:eastAsia="Consolas"/>
+          <w:color w:val="000000"/>
+          <w:position w:val="-84"/>
+          <w:sz w:val="21"/>
+          <w:szCs w:val="21"/>
+          <w:lang w:val="en-US" w:eastAsia="zh-CN"/>
+        </w:rPr>
+        <w:t xml:space="preserve">  </w:t>
+      </w:r>
+      <w:r>
+        <w:rPr>
+          <w:rFonts w:hint="default" w:ascii="Consolas" w:hAnsi="Consolas" w:eastAsia="Consolas"/>
+          <w:color w:val="000000"/>
+          <w:position w:val="-138"/>
+          <w:sz w:val="21"/>
+          <w:szCs w:val="21"/>
+          <w:lang w:val="en-US" w:eastAsia="zh-CN"/>
+        </w:rPr>
         <w:object>
-          <v:shape id="_x0000_i1031" o:spt="75" alt="" type="#_x0000_t75" style="height:139pt;width:306.65pt;" o:ole="t" filled="f" o:preferrelative="t" stroked="f" coordsize="21600,21600">
+          <v:shape id="_x0000_i1031" o:spt="75" alt="" type="#_x0000_t75" style="height:145.05pt;width:296.85pt;" o:ole="t" filled="f" o:preferrelative="t" stroked="f" coordsize="21600,21600">
             <v:path/>
             <v:fill on="f" focussize="0,0"/>
             <v:stroke on="f"/>
-            <v:imagedata r:id="rId19" o:title=""/>
+            <v:imagedata r:id="rId22" o:title=""/>
             <o:lock v:ext="edit" aspectratio="t"/>
             <w10:wrap type="none"/>
             <w10:anchorlock/>
           </v:shape>
-          <o:OLEObject Type="Embed" ProgID="Equation.3" ShapeID="_x0000_i1031" DrawAspect="Content" ObjectID="_1468075731" r:id="rId18">
+          <o:OLEObject Type="Embed" ProgID="Equation.3" ShapeID="_x0000_i1031" DrawAspect="Content" ObjectID="_1468075731" r:id="rId21">
             <o:LockedField>false</o:LockedField>
           </o:OLEObject>
         </w:object>
@@ -2242,7 +2491,6 @@
     </w:p>
     <w:p>
       <w:pPr>
-        <w:ind w:firstLine="420" w:firstLineChars="0"/>
         <w:rPr>
           <w:rFonts w:hint="default" w:ascii="Consolas" w:hAnsi="Consolas" w:eastAsia="Consolas"/>
           <w:color w:val="000000"/>
@@ -2251,26 +2499,39 @@
           <w:lang w:val="en-US" w:eastAsia="zh-CN"/>
         </w:rPr>
       </w:pPr>
-      <w:r>
+    </w:p>
+    <w:p>
+      <w:pPr>
+        <w:ind w:firstLine="420" w:firstLineChars="0"/>
         <w:rPr>
           <w:rFonts w:hint="default" w:ascii="Consolas" w:hAnsi="Consolas" w:eastAsia="Consolas"/>
           <w:color w:val="000000"/>
-          <w:position w:val="-86"/>
+          <w:position w:val="-134"/>
           <w:sz w:val="21"/>
           <w:szCs w:val="21"/>
           <w:lang w:val="en-US" w:eastAsia="zh-CN"/>
         </w:rPr>
+      </w:pPr>
+      <w:r>
+        <w:rPr>
+          <w:rFonts w:hint="default" w:ascii="Consolas" w:hAnsi="Consolas" w:eastAsia="Consolas"/>
+          <w:color w:val="000000"/>
+          <w:position w:val="-134"/>
+          <w:sz w:val="21"/>
+          <w:szCs w:val="21"/>
+          <w:lang w:val="en-US" w:eastAsia="zh-CN"/>
+        </w:rPr>
         <w:object>
-          <v:shape id="_x0000_i1032" o:spt="75" type="#_x0000_t75" style="height:95pt;width:264.75pt;" o:ole="t" filled="f" o:preferrelative="t" stroked="f" coordsize="21600,21600">
+          <v:shape id="_x0000_i1033" o:spt="75" alt="" type="#_x0000_t75" style="height:139.95pt;width:281.65pt;" o:ole="t" filled="f" o:preferrelative="t" stroked="f" coordsize="21600,21600">
             <v:path/>
             <v:fill on="f" focussize="0,0"/>
             <v:stroke on="f"/>
-            <v:imagedata r:id="rId21" o:title=""/>
+            <v:imagedata r:id="rId24" o:title=""/>
             <o:lock v:ext="edit" aspectratio="t"/>
             <w10:wrap type="none"/>
             <w10:anchorlock/>
           </v:shape>
-          <o:OLEObject Type="Embed" ProgID="Equation.3" ShapeID="_x0000_i1032" DrawAspect="Content" ObjectID="_1468075732" r:id="rId20">
+          <o:OLEObject Type="Embed" ProgID="Equation.3" ShapeID="_x0000_i1033" DrawAspect="Content" ObjectID="_1468075732" r:id="rId23">
             <o:LockedField>false</o:LockedField>
           </o:OLEObject>
         </w:object>
@@ -2280,46 +2541,63 @@
       <w:pPr>
         <w:ind w:firstLine="420" w:firstLineChars="0"/>
         <w:rPr>
-          <w:rFonts w:hint="eastAsia" w:ascii="Consolas" w:hAnsi="Consolas" w:eastAsia="Consolas"/>
-          <w:color w:val="000000"/>
+          <w:rFonts w:hint="default" w:ascii="Consolas" w:hAnsi="Consolas" w:eastAsia="Consolas"/>
+          <w:color w:val="000000"/>
+          <w:position w:val="-134"/>
           <w:sz w:val="21"/>
           <w:szCs w:val="21"/>
           <w:lang w:val="en-US" w:eastAsia="zh-CN"/>
         </w:rPr>
       </w:pPr>
       <w:r>
-        <w:rPr>
-          <w:rFonts w:hint="default" w:ascii="Consolas" w:hAnsi="Consolas" w:eastAsia="Consolas"/>
-          <w:color w:val="000000"/>
-          <w:position w:val="-116"/>
-          <w:sz w:val="21"/>
-          <w:szCs w:val="21"/>
-          <w:lang w:val="en-US" w:eastAsia="zh-CN"/>
-        </w:rPr>
-        <w:object>
-          <v:shape id="_x0000_i1033" o:spt="75" alt="" type="#_x0000_t75" style="height:125pt;width:318.65pt;" o:ole="t" filled="f" o:preferrelative="t" stroked="f" coordsize="21600,21600">
-            <v:path/>
-            <v:fill on="f" focussize="0,0"/>
-            <v:stroke on="f"/>
-            <v:imagedata r:id="rId23" o:title=""/>
-            <o:lock v:ext="edit" aspectratio="t"/>
-            <w10:wrap type="none"/>
-            <w10:anchorlock/>
-          </v:shape>
-          <o:OLEObject Type="Embed" ProgID="Equation.3" ShapeID="_x0000_i1033" DrawAspect="Content" ObjectID="_1468075733" r:id="rId22">
-            <o:LockedField>false</o:LockedField>
-          </o:OLEObject>
-        </w:object>
-      </w:r>
-    </w:p>
-    <w:p>
-      <w:pPr>
-        <w:ind w:firstLine="420" w:firstLineChars="0"/>
-        <w:rPr>
-          <w:rFonts w:hint="eastAsia" w:ascii="Consolas" w:hAnsi="Consolas" w:eastAsia="Consolas"/>
-          <w:color w:val="000000"/>
-          <w:sz w:val="21"/>
-          <w:szCs w:val="21"/>
+        <w:drawing>
+          <wp:inline distT="0" distB="0" distL="114300" distR="114300">
+            <wp:extent cx="6186805" cy="2373630"/>
+            <wp:effectExtent l="0" t="0" r="4445" b="7620"/>
+            <wp:docPr id="8" name="图片 16"/>
+            <wp:cNvGraphicFramePr>
+              <a:graphicFrameLocks xmlns:a="http://schemas.openxmlformats.org/drawingml/2006/main" noChangeAspect="1"/>
+            </wp:cNvGraphicFramePr>
+            <a:graphic xmlns:a="http://schemas.openxmlformats.org/drawingml/2006/main">
+              <a:graphicData uri="http://schemas.openxmlformats.org/drawingml/2006/picture">
+                <pic:pic xmlns:pic="http://schemas.openxmlformats.org/drawingml/2006/picture">
+                  <pic:nvPicPr>
+                    <pic:cNvPr id="8" name="图片 16"/>
+                    <pic:cNvPicPr>
+                      <a:picLocks noChangeAspect="1"/>
+                    </pic:cNvPicPr>
+                  </pic:nvPicPr>
+                  <pic:blipFill>
+                    <a:blip r:embed="rId25"/>
+                    <a:stretch>
+                      <a:fillRect/>
+                    </a:stretch>
+                  </pic:blipFill>
+                  <pic:spPr>
+                    <a:xfrm>
+                      <a:off x="0" y="0"/>
+                      <a:ext cx="6186805" cy="2373630"/>
+                    </a:xfrm>
+                    <a:prstGeom prst="rect">
+                      <a:avLst/>
+                    </a:prstGeom>
+                    <a:noFill/>
+                    <a:ln>
+                      <a:noFill/>
+                    </a:ln>
+                  </pic:spPr>
+                </pic:pic>
+              </a:graphicData>
+            </a:graphic>
+          </wp:inline>
+        </w:drawing>
+      </w:r>
+    </w:p>
+    <w:p>
+      <w:pPr>
+        <w:ind w:firstLine="420" w:firstLineChars="0"/>
+        <w:rPr>
+          <w:rFonts w:hint="default"/>
           <w:lang w:val="en-US" w:eastAsia="zh-CN"/>
         </w:rPr>
       </w:pPr>

</xml_diff>